<commit_message>
Refactor resume generation and data loading
Replaced legacy word resume generator tool with a new utility module and updated main logic to load job and resume data from Google Sheets and JSON files. Refactored models to use a unified Header class, improved Google Sheets integration, and added robust error handling. Updated template and removed obsolete code.
</commit_message>
<xml_diff>
--- a/templates/resume_word_template.docx
+++ b/templates/resume_word_template.docx
@@ -20,7 +20,7 @@
         <w:rPr>
           <w:rtl w:val="0"/>
         </w:rPr>
-        <w:t xml:space="preserve">{{ contact_info</w:t>
+        <w:t xml:space="preserve">{{ header</w:t>
       </w:r>
       <w:r>
         <w:rPr>
@@ -49,31 +49,31 @@
         <w:rPr>
           <w:rtl w:val="0"/>
         </w:rPr>
-        <w:t xml:space="preserve">{{ metadata.location }} </w:t>
-      </w:r>
-      <w:r>
-        <w:rPr>
-          <w:rtl w:val="0"/>
-        </w:rPr>
-        <w:t xml:space="preserve">| {{ contact_info.phone }} </w:t>
-      </w:r>
-      <w:r>
-        <w:rPr>
-          <w:rtl w:val="0"/>
-        </w:rPr>
-        <w:t xml:space="preserve">| {{ contact_info.email }}</w:t>
-      </w:r>
-    </w:p>
-    <w:p>
-      <w:pPr>
-        <w:spacing w:line="240" w:lineRule="auto"/>
-        <w:rPr/>
-      </w:pPr>
-      <w:r>
-        <w:rPr>
-          <w:rtl w:val="0"/>
-        </w:rPr>
-        <w:t xml:space="preserve">{% for link in contact_info.links %}{{ link.url | replace(“http://”, “”) }}{% if not loop.last %} | {% endif %}{% endfor %}</w:t>
+        <w:t xml:space="preserve">{{ header.location }} </w:t>
+      </w:r>
+      <w:r>
+        <w:rPr>
+          <w:rtl w:val="0"/>
+        </w:rPr>
+        <w:t xml:space="preserve">| {{ header.phone }} </w:t>
+      </w:r>
+      <w:r>
+        <w:rPr>
+          <w:rtl w:val="0"/>
+        </w:rPr>
+        <w:t xml:space="preserve">| {{ header.email }}</w:t>
+      </w:r>
+    </w:p>
+    <w:p>
+      <w:pPr>
+        <w:spacing w:line="240" w:lineRule="auto"/>
+        <w:rPr/>
+      </w:pPr>
+      <w:r>
+        <w:rPr>
+          <w:rtl w:val="0"/>
+        </w:rPr>
+        <w:t xml:space="preserve">{% for link in header.links %}{{ link.url | replace(“http://”, “”) }}{% if not loop.last %} | {% endif %}{% endfor %}</w:t>
       </w:r>
     </w:p>
     <w:p>
@@ -115,7 +115,7 @@
         <w:rPr>
           <w:rtl w:val="0"/>
         </w:rPr>
-        <w:t xml:space="preserve">{{ professional_summary.summary }}</w:t>
+        <w:t xml:space="preserve">{{ resume_content.professional_summary.summary }}</w:t>
       </w:r>
     </w:p>
     <w:p>
@@ -157,7 +157,7 @@
         <w:rPr>
           <w:rtl w:val="0"/>
         </w:rPr>
-        <w:t xml:space="preserve">{% for exp in work_experience %}</w:t>
+        <w:t xml:space="preserve">{% for exp in resume_content.work_experience %}</w:t>
       </w:r>
     </w:p>
     <w:p>
@@ -266,7 +266,7 @@
         <w:rPr>
           <w:rtl w:val="0"/>
         </w:rPr>
-        <w:t xml:space="preserve">{% for edu in education %}</w:t>
+        <w:t xml:space="preserve">{% for edu in resume_content.education %}</w:t>
       </w:r>
       <w:r>
         <w:rPr>
@@ -390,7 +390,7 @@
         <w:rPr>
           <w:rtl w:val="0"/>
         </w:rPr>
-        <w:t xml:space="preserve">{% for skill in skills %}</w:t>
+        <w:t xml:space="preserve">{% for skill in resume_content.skills %}</w:t>
       </w:r>
     </w:p>
     <w:p>
@@ -463,7 +463,7 @@
         <w:rPr>
           <w:rtl w:val="0"/>
         </w:rPr>
-        <w:t xml:space="preserve">{% for proj in projects %}</w:t>
+        <w:t xml:space="preserve">{% for proj in resume_content.projects %}</w:t>
       </w:r>
     </w:p>
     <w:p>

</xml_diff>

<commit_message>
Add resume validation workflow and models
Introduces a resume validation agent, task, and supporting models to analyze tailored resumes for keyword integration, ATS compatibility, and human readability. Updates configuration files to define the validator agent and validation task, and extends the main workflow to display a detailed validation report before generating the Word document. Adds new tools and models to support the validation and document generation process.
</commit_message>
<xml_diff>
--- a/templates/resume_word_template.docx
+++ b/templates/resume_word_template.docx
@@ -177,7 +177,7 @@
         </w:rPr>
         <w:t xml:space="preserve">{{ exp.title}}, {{ exp.company }}</w:t>
         <w:tab/>
-        <w:t xml:space="preserve">{{ exp.dates }}</w:t>
+        <w:t xml:space="preserve">{{ exp.startDate }} — {{ exp.endDate }}</w:t>
       </w:r>
     </w:p>
     <w:p>
@@ -303,7 +303,7 @@
           <w:rtl w:val="0"/>
         </w:rPr>
         <w:tab/>
-        <w:t xml:space="preserve">{{ edu.dates }}</w:t>
+        <w:t xml:space="preserve">{{ edu.startDate }} —  {{ edu.endDate }}</w:t>
       </w:r>
     </w:p>
     <w:p>

</xml_diff>